<commit_message>
Added trace ID extraction
</commit_message>
<xml_diff>
--- a/tests/data/test.docx
+++ b/tests/data/test.docx
@@ -138,6 +138,7 @@
           <w:p>
             <w:pPr>
               <w:pStyle w:val="TableContents"/>
+              <w:widowControl w:val="false"/>
               <w:spacing w:before="0" w:after="173"/>
               <w:rPr/>
             </w:pPr>
@@ -159,6 +160,7 @@
           <w:p>
             <w:pPr>
               <w:pStyle w:val="TableContents"/>
+              <w:widowControl w:val="false"/>
               <w:spacing w:before="0" w:after="173"/>
               <w:rPr/>
             </w:pPr>
@@ -181,6 +183,7 @@
           <w:p>
             <w:pPr>
               <w:pStyle w:val="TableContents"/>
+              <w:widowControl w:val="false"/>
               <w:spacing w:before="0" w:after="173"/>
               <w:rPr/>
             </w:pPr>
@@ -204,6 +207,7 @@
           <w:p>
             <w:pPr>
               <w:pStyle w:val="TableContents"/>
+              <w:widowControl w:val="false"/>
               <w:spacing w:before="0" w:after="173"/>
               <w:rPr/>
             </w:pPr>
@@ -224,6 +228,7 @@
           <w:p>
             <w:pPr>
               <w:pStyle w:val="TableContents"/>
+              <w:widowControl w:val="false"/>
               <w:spacing w:before="0" w:after="173"/>
               <w:rPr/>
             </w:pPr>
@@ -245,6 +250,7 @@
           <w:p>
             <w:pPr>
               <w:pStyle w:val="TableContents"/>
+              <w:widowControl w:val="false"/>
               <w:spacing w:before="0" w:after="173"/>
               <w:rPr/>
             </w:pPr>
@@ -268,6 +274,7 @@
           <w:p>
             <w:pPr>
               <w:pStyle w:val="TableContents"/>
+              <w:widowControl w:val="false"/>
               <w:spacing w:before="0" w:after="173"/>
               <w:rPr/>
             </w:pPr>
@@ -288,6 +295,7 @@
           <w:p>
             <w:pPr>
               <w:pStyle w:val="TableContents"/>
+              <w:widowControl w:val="false"/>
               <w:spacing w:before="0" w:after="173"/>
               <w:rPr/>
             </w:pPr>
@@ -309,6 +317,7 @@
           <w:p>
             <w:pPr>
               <w:pStyle w:val="TableContents"/>
+              <w:widowControl w:val="false"/>
               <w:spacing w:before="0" w:after="173"/>
               <w:rPr/>
             </w:pPr>
@@ -332,7 +341,10 @@
         </w:rPr>
       </w:pPr>
       <w:r>
-        <w:rPr/>
+        <w:rPr>
+          <w:i/>
+          <w:iCs/>
+        </w:rPr>
       </w:r>
     </w:p>
     <w:p>
@@ -351,44 +363,58 @@
           <w:i w:val="false"/>
           <w:iCs w:val="false"/>
         </w:rPr>
-        <w:t>[r5] Requirements shall also be ok after tables. If there is a really long descriptive text that is ok.</w:t>
-      </w:r>
-    </w:p>
-    <w:p>
-      <w:pPr>
-        <w:pStyle w:val="Normal"/>
-        <w:bidi w:val="0"/>
-        <w:jc w:val="left"/>
-        <w:rPr>
-          <w:i/>
-          <w:i/>
-          <w:iCs/>
-        </w:rPr>
-      </w:pPr>
+        <w:t xml:space="preserve">[r5 </w:t>
+      </w:r>
       <w:r>
         <w:rPr>
           <w:i w:val="false"/>
           <w:iCs w:val="false"/>
         </w:rPr>
-        <w:t>It should also continue on new lines.</w:t>
-      </w:r>
-    </w:p>
-    <w:p>
-      <w:pPr>
-        <w:pStyle w:val="Normal"/>
-        <w:bidi w:val="0"/>
-        <w:jc w:val="left"/>
-        <w:rPr>
-          <w:i/>
-          <w:i/>
-          <w:iCs/>
-        </w:rPr>
-      </w:pPr>
+        <w:t>axp-0003</w:t>
+      </w:r>
       <w:r>
         <w:rPr>
           <w:i w:val="false"/>
           <w:iCs w:val="false"/>
         </w:rPr>
+        <w:t>] Requirements shall also be ok after tables. If there is a really long descriptive text that is ok.</w:t>
+      </w:r>
+    </w:p>
+    <w:p>
+      <w:pPr>
+        <w:pStyle w:val="Normal"/>
+        <w:bidi w:val="0"/>
+        <w:jc w:val="left"/>
+        <w:rPr>
+          <w:i/>
+          <w:i/>
+          <w:iCs/>
+        </w:rPr>
+      </w:pPr>
+      <w:r>
+        <w:rPr>
+          <w:i w:val="false"/>
+          <w:iCs w:val="false"/>
+        </w:rPr>
+        <w:t>It should also continue on new lines.</w:t>
+      </w:r>
+    </w:p>
+    <w:p>
+      <w:pPr>
+        <w:pStyle w:val="Normal"/>
+        <w:bidi w:val="0"/>
+        <w:jc w:val="left"/>
+        <w:rPr>
+          <w:i/>
+          <w:i/>
+          <w:iCs/>
+        </w:rPr>
+      </w:pPr>
+      <w:r>
+        <w:rPr>
+          <w:i w:val="false"/>
+          <w:iCs w:val="false"/>
+        </w:rPr>
         <w:t>Multiple new lines.</w:t>
       </w:r>
     </w:p>
@@ -432,7 +458,15 @@
       </w:pPr>
       <w:r>
         <w:rPr/>
-        <w:t>[r6] Then they shall start again.</w:t>
+        <w:t xml:space="preserve">[r6 </w:t>
+      </w:r>
+      <w:r>
+        <w:rPr/>
+        <w:t>axp-1421 axp-17</w:t>
+      </w:r>
+      <w:r>
+        <w:rPr/>
+        <w:t>] Then they shall start again.</w:t>
       </w:r>
     </w:p>
     <w:sectPr>

</xml_diff>